<commit_message>
Controlling LED Strip and bugs update
</commit_message>
<xml_diff>
--- a/Diagrams/Testing(Bugs)/Bugs.docx
+++ b/Diagrams/Testing(Bugs)/Bugs.docx
@@ -441,16 +441,7 @@
           <w:sz w:val="48"/>
           <w:szCs w:val="48"/>
         </w:rPr>
-        <w:t>Source Day 1/</w:t>
-      </w:r>
-      <w:r>
-        <w:rPr>
-          <w:b/>
-          <w:bCs/>
-          <w:sz w:val="48"/>
-          <w:szCs w:val="48"/>
-        </w:rPr>
-        <w:t>LED Control</w:t>
+        <w:t>Source Day 1/LED Control</w:t>
       </w:r>
     </w:p>
     <w:p>
@@ -500,21 +491,14 @@
           </wp:inline>
         </w:drawing>
       </w:r>
-      <w:bookmarkStart w:id="0" w:name="_GoBack"/>
-      <w:bookmarkEnd w:id="0"/>
     </w:p>
     <w:p>
       <w:r>
         <w:t xml:space="preserve">This code is </w:t>
       </w:r>
       <w:proofErr w:type="spellStart"/>
-      <w:proofErr w:type="gramStart"/>
-      <w:r>
-        <w:t>suppose</w:t>
-      </w:r>
-      <w:proofErr w:type="gramEnd"/>
-      <w:r>
-        <w:t xml:space="preserve"> to</w:t>
+      <w:r>
+        <w:t>suppose to</w:t>
       </w:r>
       <w:proofErr w:type="spellEnd"/>
       <w:r>
@@ -865,16 +849,7 @@
           <w:sz w:val="48"/>
           <w:szCs w:val="48"/>
         </w:rPr>
-        <w:t>Source Day 1/</w:t>
-      </w:r>
-      <w:r>
-        <w:rPr>
-          <w:b/>
-          <w:bCs/>
-          <w:sz w:val="48"/>
-          <w:szCs w:val="48"/>
-        </w:rPr>
-        <w:t xml:space="preserve">Two Wire </w:t>
+        <w:t xml:space="preserve">Source Day 1/Two Wire </w:t>
       </w:r>
       <w:proofErr w:type="spellStart"/>
       <w:r>
@@ -890,7 +865,256 @@
     </w:p>
     <w:p>
       <w:r>
-        <w:t xml:space="preserve">I decided I needed another output on the </w:t>
+        <w:t>??</w:t>
+      </w:r>
+    </w:p>
+    <w:p/>
+    <w:p>
+      <w:pPr>
+        <w:jc w:val="center"/>
+        <w:rPr>
+          <w:b/>
+          <w:bCs/>
+          <w:sz w:val="48"/>
+          <w:szCs w:val="48"/>
+        </w:rPr>
+      </w:pPr>
+      <w:r>
+        <w:rPr>
+          <w:b/>
+          <w:bCs/>
+          <w:sz w:val="48"/>
+          <w:szCs w:val="48"/>
+        </w:rPr>
+        <w:t>Bug 4:</w:t>
+      </w:r>
+    </w:p>
+    <w:p>
+      <w:pPr>
+        <w:jc w:val="center"/>
+        <w:rPr>
+          <w:b/>
+          <w:bCs/>
+          <w:sz w:val="48"/>
+          <w:szCs w:val="48"/>
+        </w:rPr>
+      </w:pPr>
+      <w:r>
+        <w:rPr>
+          <w:b/>
+          <w:bCs/>
+          <w:sz w:val="48"/>
+          <w:szCs w:val="48"/>
+        </w:rPr>
+        <w:t>Source Day 2/</w:t>
+      </w:r>
+      <w:proofErr w:type="spellStart"/>
+      <w:r>
+        <w:rPr>
+          <w:b/>
+          <w:bCs/>
+          <w:sz w:val="48"/>
+          <w:szCs w:val="48"/>
+        </w:rPr>
+        <w:t>Addresable_Strips</w:t>
+      </w:r>
+      <w:proofErr w:type="spellEnd"/>
+    </w:p>
+    <w:p>
+      <w:r>
+        <w:t xml:space="preserve">I decided to completely rewrite all the code I made and </w:t>
+      </w:r>
+      <w:r>
+        <w:t xml:space="preserve">although I lost some time I managed to do everything eventually simulation below for just the start frame and the first two </w:t>
+      </w:r>
+      <w:proofErr w:type="spellStart"/>
+      <w:r>
+        <w:t>leds</w:t>
+      </w:r>
+      <w:proofErr w:type="spellEnd"/>
+      <w:r>
+        <w:t xml:space="preserve">. </w:t>
+      </w:r>
+    </w:p>
+    <w:p>
+      <w:r>
+        <w:rPr>
+          <w:noProof/>
+        </w:rPr>
+        <w:drawing>
+          <wp:inline distT="0" distB="0" distL="0" distR="0" wp14:anchorId="26FEC1B2" wp14:editId="0250ECEC">
+            <wp:extent cx="5731510" cy="727075"/>
+            <wp:effectExtent l="0" t="0" r="2540" b="0"/>
+            <wp:docPr id="11" name="Picture 11"/>
+            <wp:cNvGraphicFramePr>
+              <a:graphicFrameLocks xmlns:a="http://schemas.openxmlformats.org/drawingml/2006/main" noChangeAspect="1"/>
+            </wp:cNvGraphicFramePr>
+            <a:graphic xmlns:a="http://schemas.openxmlformats.org/drawingml/2006/main">
+              <a:graphicData uri="http://schemas.openxmlformats.org/drawingml/2006/picture">
+                <pic:pic xmlns:pic="http://schemas.openxmlformats.org/drawingml/2006/picture">
+                  <pic:nvPicPr>
+                    <pic:cNvPr id="1" name=""/>
+                    <pic:cNvPicPr/>
+                  </pic:nvPicPr>
+                  <pic:blipFill>
+                    <a:blip r:embed="rId13"/>
+                    <a:stretch>
+                      <a:fillRect/>
+                    </a:stretch>
+                  </pic:blipFill>
+                  <pic:spPr>
+                    <a:xfrm>
+                      <a:off x="0" y="0"/>
+                      <a:ext cx="5731510" cy="727075"/>
+                    </a:xfrm>
+                    <a:prstGeom prst="rect">
+                      <a:avLst/>
+                    </a:prstGeom>
+                  </pic:spPr>
+                </pic:pic>
+              </a:graphicData>
+            </a:graphic>
+          </wp:inline>
+        </w:drawing>
+      </w:r>
+    </w:p>
+    <w:p>
+      <w:r>
+        <w:t xml:space="preserve">However even though I have no errors in the code and the simulation </w:t>
+      </w:r>
+      <w:proofErr w:type="spellStart"/>
+      <w:r>
+        <w:t>nworks</w:t>
+      </w:r>
+      <w:proofErr w:type="spellEnd"/>
+      <w:r>
+        <w:t xml:space="preserve"> fine now I can’t generate bitstream because of this error….</w:t>
+      </w:r>
+    </w:p>
+    <w:p>
+      <w:r>
+        <w:rPr>
+          <w:noProof/>
+        </w:rPr>
+        <w:drawing>
+          <wp:inline distT="0" distB="0" distL="0" distR="0" wp14:anchorId="3CE3B752" wp14:editId="49D1BECF">
+            <wp:extent cx="5731510" cy="1214755"/>
+            <wp:effectExtent l="0" t="0" r="2540" b="4445"/>
+            <wp:docPr id="10" name="Picture 10"/>
+            <wp:cNvGraphicFramePr>
+              <a:graphicFrameLocks xmlns:a="http://schemas.openxmlformats.org/drawingml/2006/main" noChangeAspect="1"/>
+            </wp:cNvGraphicFramePr>
+            <a:graphic xmlns:a="http://schemas.openxmlformats.org/drawingml/2006/main">
+              <a:graphicData uri="http://schemas.openxmlformats.org/drawingml/2006/picture">
+                <pic:pic xmlns:pic="http://schemas.openxmlformats.org/drawingml/2006/picture">
+                  <pic:nvPicPr>
+                    <pic:cNvPr id="1" name=""/>
+                    <pic:cNvPicPr/>
+                  </pic:nvPicPr>
+                  <pic:blipFill>
+                    <a:blip r:embed="rId14"/>
+                    <a:stretch>
+                      <a:fillRect/>
+                    </a:stretch>
+                  </pic:blipFill>
+                  <pic:spPr>
+                    <a:xfrm>
+                      <a:off x="0" y="0"/>
+                      <a:ext cx="5731510" cy="1214755"/>
+                    </a:xfrm>
+                    <a:prstGeom prst="rect">
+                      <a:avLst/>
+                    </a:prstGeom>
+                  </pic:spPr>
+                </pic:pic>
+              </a:graphicData>
+            </a:graphic>
+          </wp:inline>
+        </w:drawing>
+      </w:r>
+    </w:p>
+    <w:p/>
+    <w:p/>
+    <w:p/>
+    <w:p/>
+    <w:p/>
+    <w:p/>
+    <w:p/>
+    <w:p/>
+    <w:p/>
+    <w:p>
+      <w:r>
+        <w:lastRenderedPageBreak/>
+        <w:t>After like 2 hours of debugging I found the issue……. The highlighted line when uncommented caused the error. I have no idea why this isn’t a clock.</w:t>
+      </w:r>
+    </w:p>
+    <w:p>
+      <w:pPr>
+        <w:rPr>
+          <w:b/>
+          <w:bCs/>
+        </w:rPr>
+      </w:pPr>
+      <w:r>
+        <w:rPr>
+          <w:noProof/>
+        </w:rPr>
+        <w:drawing>
+          <wp:inline distT="0" distB="0" distL="0" distR="0" wp14:anchorId="0AD3C87A" wp14:editId="124E4C65">
+            <wp:extent cx="5731510" cy="4667885"/>
+            <wp:effectExtent l="0" t="0" r="2540" b="0"/>
+            <wp:docPr id="12" name="Picture 12"/>
+            <wp:cNvGraphicFramePr>
+              <a:graphicFrameLocks xmlns:a="http://schemas.openxmlformats.org/drawingml/2006/main" noChangeAspect="1"/>
+            </wp:cNvGraphicFramePr>
+            <a:graphic xmlns:a="http://schemas.openxmlformats.org/drawingml/2006/main">
+              <a:graphicData uri="http://schemas.openxmlformats.org/drawingml/2006/picture">
+                <pic:pic xmlns:pic="http://schemas.openxmlformats.org/drawingml/2006/picture">
+                  <pic:nvPicPr>
+                    <pic:cNvPr id="1" name=""/>
+                    <pic:cNvPicPr/>
+                  </pic:nvPicPr>
+                  <pic:blipFill>
+                    <a:blip r:embed="rId15"/>
+                    <a:stretch>
+                      <a:fillRect/>
+                    </a:stretch>
+                  </pic:blipFill>
+                  <pic:spPr>
+                    <a:xfrm>
+                      <a:off x="0" y="0"/>
+                      <a:ext cx="5731510" cy="4667885"/>
+                    </a:xfrm>
+                    <a:prstGeom prst="rect">
+                      <a:avLst/>
+                    </a:prstGeom>
+                  </pic:spPr>
+                </pic:pic>
+              </a:graphicData>
+            </a:graphic>
+          </wp:inline>
+        </w:drawing>
+      </w:r>
+    </w:p>
+    <w:p>
+      <w:pPr>
+        <w:jc w:val="center"/>
+        <w:rPr>
+          <w:b/>
+          <w:bCs/>
+        </w:rPr>
+      </w:pPr>
+      <w:r>
+        <w:rPr>
+          <w:b/>
+          <w:bCs/>
+        </w:rPr>
+        <w:t>Bug 5: Day 3</w:t>
+      </w:r>
+    </w:p>
+    <w:p>
+      <w:r>
+        <w:t xml:space="preserve">No pictures for this but even though my simulation is working every time I upload my code nothing is coming up on the FPGA when I probe with my logic analyser. I have confirmed that it’s not the issue with the logic analyser as I have tested other codes on the same pins and they worked. I even drove the </w:t>
       </w:r>
       <w:proofErr w:type="spellStart"/>
       <w:r>
@@ -898,10 +1122,178 @@
       </w:r>
       <w:proofErr w:type="spellEnd"/>
       <w:r>
-        <w:t xml:space="preserve"> source to </w:t>
-      </w:r>
-    </w:p>
-    <w:p/>
+        <w:t xml:space="preserve"> pins with a clock directly and that worked but when I try to display the </w:t>
+      </w:r>
+      <w:proofErr w:type="spellStart"/>
+      <w:r>
+        <w:t>spi</w:t>
+      </w:r>
+      <w:proofErr w:type="spellEnd"/>
+      <w:r>
+        <w:t xml:space="preserve"> output it just stays low. I am pretty sure the </w:t>
+      </w:r>
+      <w:proofErr w:type="spellStart"/>
+      <w:r>
+        <w:t>spi</w:t>
+      </w:r>
+      <w:proofErr w:type="spellEnd"/>
+      <w:r>
+        <w:t xml:space="preserve"> code needs to be improved so I guess I’m going to rewrite it for the third time.</w:t>
+      </w:r>
+    </w:p>
+    <w:p/>
+    <w:p/>
+    <w:p/>
+    <w:p/>
+    <w:p/>
+    <w:p/>
+    <w:p/>
+    <w:p>
+      <w:r>
+        <w:lastRenderedPageBreak/>
+        <w:t>I fixed the problem with no output showing I suspect its to do with the fact that I was doing stuff on rising and falling edges before. Now I only do stuff on rising edges</w:t>
+      </w:r>
+    </w:p>
+    <w:p>
+      <w:r>
+        <w:rPr>
+          <w:noProof/>
+        </w:rPr>
+        <w:drawing>
+          <wp:inline distT="0" distB="0" distL="0" distR="0" wp14:anchorId="5C6DF76A" wp14:editId="33BC595A">
+            <wp:extent cx="4293870" cy="4703943"/>
+            <wp:effectExtent l="0" t="0" r="0" b="1905"/>
+            <wp:docPr id="13" name="Picture 13"/>
+            <wp:cNvGraphicFramePr>
+              <a:graphicFrameLocks xmlns:a="http://schemas.openxmlformats.org/drawingml/2006/main" noChangeAspect="1"/>
+            </wp:cNvGraphicFramePr>
+            <a:graphic xmlns:a="http://schemas.openxmlformats.org/drawingml/2006/main">
+              <a:graphicData uri="http://schemas.openxmlformats.org/drawingml/2006/picture">
+                <pic:pic xmlns:pic="http://schemas.openxmlformats.org/drawingml/2006/picture">
+                  <pic:nvPicPr>
+                    <pic:cNvPr id="1" name=""/>
+                    <pic:cNvPicPr/>
+                  </pic:nvPicPr>
+                  <pic:blipFill>
+                    <a:blip r:embed="rId16"/>
+                    <a:stretch>
+                      <a:fillRect/>
+                    </a:stretch>
+                  </pic:blipFill>
+                  <pic:spPr>
+                    <a:xfrm>
+                      <a:off x="0" y="0"/>
+                      <a:ext cx="4295074" cy="4705262"/>
+                    </a:xfrm>
+                    <a:prstGeom prst="rect">
+                      <a:avLst/>
+                    </a:prstGeom>
+                  </pic:spPr>
+                </pic:pic>
+              </a:graphicData>
+            </a:graphic>
+          </wp:inline>
+        </w:drawing>
+      </w:r>
+    </w:p>
+    <w:p>
+      <w:pPr>
+        <w:jc w:val="center"/>
+        <w:rPr>
+          <w:noProof/>
+        </w:rPr>
+      </w:pPr>
+      <w:r>
+        <w:rPr>
+          <w:noProof/>
+        </w:rPr>
+        <w:drawing>
+          <wp:inline distT="0" distB="0" distL="0" distR="0" wp14:anchorId="18F06D3F" wp14:editId="57BBED6A">
+            <wp:extent cx="5731510" cy="407681"/>
+            <wp:effectExtent l="0" t="0" r="2540" b="0"/>
+            <wp:docPr id="14" name="Picture 14"/>
+            <wp:cNvGraphicFramePr>
+              <a:graphicFrameLocks xmlns:a="http://schemas.openxmlformats.org/drawingml/2006/main" noChangeAspect="1"/>
+            </wp:cNvGraphicFramePr>
+            <a:graphic xmlns:a="http://schemas.openxmlformats.org/drawingml/2006/main">
+              <a:graphicData uri="http://schemas.openxmlformats.org/drawingml/2006/picture">
+                <pic:pic xmlns:pic="http://schemas.openxmlformats.org/drawingml/2006/picture">
+                  <pic:nvPicPr>
+                    <pic:cNvPr id="1" name=""/>
+                    <pic:cNvPicPr/>
+                  </pic:nvPicPr>
+                  <pic:blipFill>
+                    <a:blip r:embed="rId17"/>
+                    <a:stretch>
+                      <a:fillRect/>
+                    </a:stretch>
+                  </pic:blipFill>
+                  <pic:spPr>
+                    <a:xfrm>
+                      <a:off x="0" y="0"/>
+                      <a:ext cx="5731510" cy="407681"/>
+                    </a:xfrm>
+                    <a:prstGeom prst="rect">
+                      <a:avLst/>
+                    </a:prstGeom>
+                  </pic:spPr>
+                </pic:pic>
+              </a:graphicData>
+            </a:graphic>
+          </wp:inline>
+        </w:drawing>
+      </w:r>
+    </w:p>
+    <w:p>
+      <w:pPr>
+        <w:jc w:val="center"/>
+        <w:rPr>
+          <w:noProof/>
+        </w:rPr>
+      </w:pPr>
+    </w:p>
+    <w:p>
+      <w:r>
+        <w:t xml:space="preserve">Success!! I just have an issue where the </w:t>
+      </w:r>
+      <w:proofErr w:type="spellStart"/>
+      <w:r>
+        <w:t>o_tx_ready</w:t>
+      </w:r>
+      <w:proofErr w:type="spellEnd"/>
+      <w:r>
+        <w:t xml:space="preserve"> which signifies that the </w:t>
+      </w:r>
+      <w:proofErr w:type="spellStart"/>
+      <w:r>
+        <w:t>spi</w:t>
+      </w:r>
+      <w:proofErr w:type="spellEnd"/>
+      <w:r>
+        <w:t xml:space="preserve"> bus is no longer busy is hanging for too long which </w:t>
+      </w:r>
+      <w:r>
+        <w:t xml:space="preserve">accepts multiple </w:t>
+      </w:r>
+      <w:proofErr w:type="spellStart"/>
+      <w:r>
+        <w:t>spi</w:t>
+      </w:r>
+      <w:proofErr w:type="spellEnd"/>
+      <w:r>
+        <w:t xml:space="preserve"> transactions while actually only </w:t>
+      </w:r>
+      <w:proofErr w:type="spellStart"/>
+      <w:r>
+        <w:t>proessing</w:t>
+      </w:r>
+      <w:proofErr w:type="spellEnd"/>
+      <w:r>
+        <w:t xml:space="preserve"> one. </w:t>
+      </w:r>
+      <w:bookmarkStart w:id="0" w:name="_GoBack"/>
+      <w:bookmarkEnd w:id="0"/>
+    </w:p>
     <w:sectPr>
       <w:pgSz w:w="11906" w:h="16838"/>
       <w:pgMar w:top="1440" w:right="1440" w:bottom="1440" w:left="1440" w:header="708" w:footer="708" w:gutter="0"/>

</xml_diff>

<commit_message>
commiting to work from downstairs
</commit_message>
<xml_diff>
--- a/Diagrams/Testing(Bugs)/Bugs.docx
+++ b/Diagrams/Testing(Bugs)/Bugs.docx
@@ -1151,7 +1151,15 @@
     <w:p>
       <w:r>
         <w:lastRenderedPageBreak/>
-        <w:t>I fixed the problem with no output showing I suspect its to do with the fact that I was doing stuff on rising and falling edges before. Now I only do stuff on rising edges</w:t>
+        <w:t xml:space="preserve">I fixed the problem with no output showing I suspect </w:t>
+      </w:r>
+      <w:proofErr w:type="spellStart"/>
+      <w:r>
+        <w:t>its</w:t>
+      </w:r>
+      <w:proofErr w:type="spellEnd"/>
+      <w:r>
+        <w:t xml:space="preserve"> to do with the fact that I was doing stuff on rising and falling edges before. Now I only do stuff on rising edges</w:t>
       </w:r>
     </w:p>
     <w:p>
@@ -1291,8 +1299,461 @@
       <w:r>
         <w:t xml:space="preserve"> one. </w:t>
       </w:r>
+    </w:p>
+    <w:p>
+      <w:r>
+        <w:rPr>
+          <w:noProof/>
+        </w:rPr>
+        <w:drawing>
+          <wp:inline distT="0" distB="0" distL="0" distR="0" wp14:anchorId="7B8412BC" wp14:editId="2CA883DB">
+            <wp:extent cx="5731510" cy="1727835"/>
+            <wp:effectExtent l="0" t="0" r="2540" b="5715"/>
+            <wp:docPr id="15" name="Picture 15"/>
+            <wp:cNvGraphicFramePr>
+              <a:graphicFrameLocks xmlns:a="http://schemas.openxmlformats.org/drawingml/2006/main" noChangeAspect="1"/>
+            </wp:cNvGraphicFramePr>
+            <a:graphic xmlns:a="http://schemas.openxmlformats.org/drawingml/2006/main">
+              <a:graphicData uri="http://schemas.openxmlformats.org/drawingml/2006/picture">
+                <pic:pic xmlns:pic="http://schemas.openxmlformats.org/drawingml/2006/picture">
+                  <pic:nvPicPr>
+                    <pic:cNvPr id="1" name=""/>
+                    <pic:cNvPicPr/>
+                  </pic:nvPicPr>
+                  <pic:blipFill>
+                    <a:blip r:embed="rId18"/>
+                    <a:stretch>
+                      <a:fillRect/>
+                    </a:stretch>
+                  </pic:blipFill>
+                  <pic:spPr>
+                    <a:xfrm>
+                      <a:off x="0" y="0"/>
+                      <a:ext cx="5731510" cy="1727835"/>
+                    </a:xfrm>
+                    <a:prstGeom prst="rect">
+                      <a:avLst/>
+                    </a:prstGeom>
+                  </pic:spPr>
+                </pic:pic>
+              </a:graphicData>
+            </a:graphic>
+          </wp:inline>
+        </w:drawing>
+      </w:r>
+    </w:p>
+    <w:p>
+      <w:r>
+        <w:lastRenderedPageBreak/>
+        <w:t xml:space="preserve">The error above where the </w:t>
+      </w:r>
+      <w:proofErr w:type="spellStart"/>
+      <w:r>
+        <w:t>spi</w:t>
+      </w:r>
+      <w:proofErr w:type="spellEnd"/>
+      <w:r>
+        <w:t xml:space="preserve"> transactions were being skipped was fixed by </w:t>
+      </w:r>
+      <w:proofErr w:type="spellStart"/>
+      <w:r>
+        <w:t>halfing</w:t>
+      </w:r>
+      <w:proofErr w:type="spellEnd"/>
+      <w:r>
+        <w:t xml:space="preserve"> the clock for the LED strip control this will mean that between transactions the code will be waiting 2 times longer before sending another </w:t>
+      </w:r>
+      <w:proofErr w:type="spellStart"/>
+      <w:r>
+        <w:t>spi</w:t>
+      </w:r>
+      <w:proofErr w:type="spellEnd"/>
+      <w:r>
+        <w:t xml:space="preserve"> byte but </w:t>
+      </w:r>
+      <w:proofErr w:type="spellStart"/>
+      <w:r>
+        <w:t>atleast</w:t>
+      </w:r>
+      <w:proofErr w:type="spellEnd"/>
+      <w:r>
+        <w:t xml:space="preserve"> it fixes the issue and it isn’t too big of a problem</w:t>
+      </w:r>
+    </w:p>
+    <w:p/>
+    <w:p>
+      <w:pPr>
+        <w:jc w:val="center"/>
+      </w:pPr>
+      <w:r>
+        <w:t>Bug 6 (</w:t>
+      </w:r>
+      <w:proofErr w:type="spellStart"/>
+      <w:r>
+        <w:t>Spi</w:t>
+      </w:r>
+      <w:proofErr w:type="spellEnd"/>
+      <w:r>
+        <w:t xml:space="preserve"> Slave):</w:t>
+      </w:r>
+    </w:p>
+    <w:p>
+      <w:pPr>
+        <w:jc w:val="center"/>
+      </w:pPr>
+      <w:r>
+        <w:rPr>
+          <w:noProof/>
+        </w:rPr>
+        <w:drawing>
+          <wp:inline distT="0" distB="0" distL="0" distR="0" wp14:anchorId="54B0B19A" wp14:editId="32318862">
+            <wp:extent cx="5731510" cy="890270"/>
+            <wp:effectExtent l="0" t="0" r="2540" b="5080"/>
+            <wp:docPr id="16" name="Picture 16"/>
+            <wp:cNvGraphicFramePr>
+              <a:graphicFrameLocks xmlns:a="http://schemas.openxmlformats.org/drawingml/2006/main" noChangeAspect="1"/>
+            </wp:cNvGraphicFramePr>
+            <a:graphic xmlns:a="http://schemas.openxmlformats.org/drawingml/2006/main">
+              <a:graphicData uri="http://schemas.openxmlformats.org/drawingml/2006/picture">
+                <pic:pic xmlns:pic="http://schemas.openxmlformats.org/drawingml/2006/picture">
+                  <pic:nvPicPr>
+                    <pic:cNvPr id="1" name=""/>
+                    <pic:cNvPicPr/>
+                  </pic:nvPicPr>
+                  <pic:blipFill>
+                    <a:blip r:embed="rId19"/>
+                    <a:stretch>
+                      <a:fillRect/>
+                    </a:stretch>
+                  </pic:blipFill>
+                  <pic:spPr>
+                    <a:xfrm>
+                      <a:off x="0" y="0"/>
+                      <a:ext cx="5731510" cy="890270"/>
+                    </a:xfrm>
+                    <a:prstGeom prst="rect">
+                      <a:avLst/>
+                    </a:prstGeom>
+                  </pic:spPr>
+                </pic:pic>
+              </a:graphicData>
+            </a:graphic>
+          </wp:inline>
+        </w:drawing>
+      </w:r>
+    </w:p>
+    <w:p>
+      <w:r>
+        <w:t xml:space="preserve">In the above test bench I made some code to communicate between the esp32 and </w:t>
+      </w:r>
+      <w:proofErr w:type="spellStart"/>
+      <w:r>
+        <w:t>fpga</w:t>
+      </w:r>
+      <w:proofErr w:type="spellEnd"/>
+      <w:r>
+        <w:t xml:space="preserve">. This communication will be SPI but the problem is when I am sending x”01” like the first transmission it sends the one first which means it’s sending the LSB first </w:t>
+      </w:r>
+      <w:proofErr w:type="spellStart"/>
+      <w:r>
+        <w:t>wheras</w:t>
+      </w:r>
+      <w:proofErr w:type="spellEnd"/>
+      <w:r>
+        <w:t xml:space="preserve"> the other </w:t>
+      </w:r>
+      <w:proofErr w:type="spellStart"/>
+      <w:r>
+        <w:t>spi</w:t>
+      </w:r>
+      <w:proofErr w:type="spellEnd"/>
+      <w:r>
+        <w:t xml:space="preserve"> master code for the </w:t>
+      </w:r>
+      <w:proofErr w:type="spellStart"/>
+      <w:r>
+        <w:t>fpga</w:t>
+      </w:r>
+      <w:proofErr w:type="spellEnd"/>
+      <w:r>
+        <w:t xml:space="preserve"> needs the MSB first.</w:t>
+      </w:r>
+    </w:p>
+    <w:p>
+      <w:r>
+        <w:rPr>
+          <w:noProof/>
+        </w:rPr>
+        <w:drawing>
+          <wp:inline distT="0" distB="0" distL="0" distR="0" wp14:anchorId="614B2CE8" wp14:editId="76661D19">
+            <wp:extent cx="5731510" cy="1111885"/>
+            <wp:effectExtent l="0" t="0" r="2540" b="0"/>
+            <wp:docPr id="17" name="Picture 17"/>
+            <wp:cNvGraphicFramePr>
+              <a:graphicFrameLocks xmlns:a="http://schemas.openxmlformats.org/drawingml/2006/main" noChangeAspect="1"/>
+            </wp:cNvGraphicFramePr>
+            <a:graphic xmlns:a="http://schemas.openxmlformats.org/drawingml/2006/main">
+              <a:graphicData uri="http://schemas.openxmlformats.org/drawingml/2006/picture">
+                <pic:pic xmlns:pic="http://schemas.openxmlformats.org/drawingml/2006/picture">
+                  <pic:nvPicPr>
+                    <pic:cNvPr id="1" name=""/>
+                    <pic:cNvPicPr/>
+                  </pic:nvPicPr>
+                  <pic:blipFill>
+                    <a:blip r:embed="rId20"/>
+                    <a:stretch>
+                      <a:fillRect/>
+                    </a:stretch>
+                  </pic:blipFill>
+                  <pic:spPr>
+                    <a:xfrm>
+                      <a:off x="0" y="0"/>
+                      <a:ext cx="5731510" cy="1111885"/>
+                    </a:xfrm>
+                    <a:prstGeom prst="rect">
+                      <a:avLst/>
+                    </a:prstGeom>
+                  </pic:spPr>
+                </pic:pic>
+              </a:graphicData>
+            </a:graphic>
+          </wp:inline>
+        </w:drawing>
+      </w:r>
+    </w:p>
+    <w:p>
+      <w:r>
+        <w:t xml:space="preserve">In the above test bench I fixed the </w:t>
+      </w:r>
+      <w:proofErr w:type="spellStart"/>
+      <w:r>
+        <w:t>msb</w:t>
+      </w:r>
+      <w:proofErr w:type="spellEnd"/>
+      <w:r>
+        <w:t xml:space="preserve"> first thing. The problem wasn’t the code it was the testbench</w:t>
+      </w:r>
+    </w:p>
+    <w:p>
+      <w:r>
+        <w:rPr>
+          <w:noProof/>
+        </w:rPr>
+        <w:drawing>
+          <wp:inline distT="0" distB="0" distL="0" distR="0" wp14:anchorId="3AB92989" wp14:editId="2A3B6CDE">
+            <wp:extent cx="2122170" cy="2116997"/>
+            <wp:effectExtent l="0" t="0" r="0" b="0"/>
+            <wp:docPr id="18" name="Picture 18"/>
+            <wp:cNvGraphicFramePr>
+              <a:graphicFrameLocks xmlns:a="http://schemas.openxmlformats.org/drawingml/2006/main" noChangeAspect="1"/>
+            </wp:cNvGraphicFramePr>
+            <a:graphic xmlns:a="http://schemas.openxmlformats.org/drawingml/2006/main">
+              <a:graphicData uri="http://schemas.openxmlformats.org/drawingml/2006/picture">
+                <pic:pic xmlns:pic="http://schemas.openxmlformats.org/drawingml/2006/picture">
+                  <pic:nvPicPr>
+                    <pic:cNvPr id="1" name=""/>
+                    <pic:cNvPicPr/>
+                  </pic:nvPicPr>
+                  <pic:blipFill>
+                    <a:blip r:embed="rId21"/>
+                    <a:stretch>
+                      <a:fillRect/>
+                    </a:stretch>
+                  </pic:blipFill>
+                  <pic:spPr>
+                    <a:xfrm>
+                      <a:off x="0" y="0"/>
+                      <a:ext cx="2124899" cy="2119720"/>
+                    </a:xfrm>
+                    <a:prstGeom prst="rect">
+                      <a:avLst/>
+                    </a:prstGeom>
+                  </pic:spPr>
+                </pic:pic>
+              </a:graphicData>
+            </a:graphic>
+          </wp:inline>
+        </w:drawing>
+      </w:r>
+    </w:p>
+    <w:p>
+      <w:r>
+        <w:t>To fix I changed the for loop to go from 0 to 7 rather than 7 to 0</w:t>
+      </w:r>
+    </w:p>
+    <w:p>
+      <w:pPr>
+        <w:jc w:val="center"/>
+      </w:pPr>
+      <w:r>
+        <w:t>BUG 7</w:t>
+      </w:r>
+    </w:p>
+    <w:p>
+      <w:pPr>
+        <w:jc w:val="center"/>
+      </w:pPr>
+      <w:r>
+        <w:rPr>
+          <w:noProof/>
+        </w:rPr>
+        <w:drawing>
+          <wp:inline distT="0" distB="0" distL="0" distR="0" wp14:anchorId="55F82E79" wp14:editId="7E2E9DF4">
+            <wp:extent cx="5731510" cy="572135"/>
+            <wp:effectExtent l="0" t="0" r="2540" b="0"/>
+            <wp:docPr id="19" name="Picture 19"/>
+            <wp:cNvGraphicFramePr>
+              <a:graphicFrameLocks xmlns:a="http://schemas.openxmlformats.org/drawingml/2006/main" noChangeAspect="1"/>
+            </wp:cNvGraphicFramePr>
+            <a:graphic xmlns:a="http://schemas.openxmlformats.org/drawingml/2006/main">
+              <a:graphicData uri="http://schemas.openxmlformats.org/drawingml/2006/picture">
+                <pic:pic xmlns:pic="http://schemas.openxmlformats.org/drawingml/2006/picture">
+                  <pic:nvPicPr>
+                    <pic:cNvPr id="1" name=""/>
+                    <pic:cNvPicPr/>
+                  </pic:nvPicPr>
+                  <pic:blipFill>
+                    <a:blip r:embed="rId22"/>
+                    <a:stretch>
+                      <a:fillRect/>
+                    </a:stretch>
+                  </pic:blipFill>
+                  <pic:spPr>
+                    <a:xfrm>
+                      <a:off x="0" y="0"/>
+                      <a:ext cx="5731510" cy="572135"/>
+                    </a:xfrm>
+                    <a:prstGeom prst="rect">
+                      <a:avLst/>
+                    </a:prstGeom>
+                  </pic:spPr>
+                </pic:pic>
+              </a:graphicData>
+            </a:graphic>
+          </wp:inline>
+        </w:drawing>
+      </w:r>
+    </w:p>
+    <w:p>
+      <w:r>
+        <w:t xml:space="preserve">Again even though the test bench is fully functional there is no output on the </w:t>
+      </w:r>
+      <w:proofErr w:type="spellStart"/>
+      <w:r>
+        <w:t>spi</w:t>
+      </w:r>
+      <w:proofErr w:type="spellEnd"/>
+      <w:r>
+        <w:t xml:space="preserve"> outputs (bottom two waves)</w:t>
+      </w:r>
+    </w:p>
+    <w:p/>
+    <w:p>
+      <w:r>
+        <w:lastRenderedPageBreak/>
+        <w:t xml:space="preserve">After relooking the testbench I noticed that the </w:t>
+      </w:r>
+      <w:proofErr w:type="spellStart"/>
+      <w:r>
+        <w:t>spi</w:t>
+      </w:r>
+      <w:proofErr w:type="spellEnd"/>
+      <w:r>
+        <w:t xml:space="preserve"> write was only happening after the second </w:t>
+      </w:r>
+      <w:proofErr w:type="spellStart"/>
+      <w:r>
+        <w:t>spi</w:t>
+      </w:r>
+      <w:proofErr w:type="spellEnd"/>
+      <w:r>
+        <w:t xml:space="preserve"> read. After seeing this I then only sent one </w:t>
+      </w:r>
+      <w:proofErr w:type="spellStart"/>
+      <w:r>
+        <w:t>spi</w:t>
+      </w:r>
+      <w:proofErr w:type="spellEnd"/>
+      <w:r>
+        <w:t xml:space="preserve"> read</w:t>
+      </w:r>
+      <w:r>
+        <w:t xml:space="preserve"> and saw that the </w:t>
+      </w:r>
+      <w:proofErr w:type="spellStart"/>
+      <w:r>
+        <w:t>spi</w:t>
+      </w:r>
+      <w:proofErr w:type="spellEnd"/>
+      <w:r>
+        <w:t xml:space="preserve"> write wasn’t happening at all. I then suspected the dv wasn’t working properly so I scoped it and noticed that after a </w:t>
+      </w:r>
+      <w:proofErr w:type="spellStart"/>
+      <w:r>
+        <w:t>spi</w:t>
+      </w:r>
+      <w:proofErr w:type="spellEnd"/>
+      <w:r>
+        <w:t xml:space="preserve"> read instead of pulsing the dv it instead just turned it on shown in the test bench below.</w:t>
+      </w:r>
+      <w:r>
+        <w:t xml:space="preserve"> </w:t>
+      </w:r>
+      <w:r>
+        <w:t xml:space="preserve">Although this shouldn’t be the reason that no </w:t>
+      </w:r>
+      <w:proofErr w:type="spellStart"/>
+      <w:r>
+        <w:t>spi</w:t>
+      </w:r>
+      <w:proofErr w:type="spellEnd"/>
+      <w:r>
+        <w:t xml:space="preserve"> output is showing on the logic analyser it should just be </w:t>
+      </w:r>
       <w:bookmarkStart w:id="0" w:name="_GoBack"/>
       <w:bookmarkEnd w:id="0"/>
+    </w:p>
+    <w:p>
+      <w:r>
+        <w:rPr>
+          <w:noProof/>
+        </w:rPr>
+        <w:drawing>
+          <wp:inline distT="0" distB="0" distL="0" distR="0" wp14:anchorId="407FCC7D" wp14:editId="7C7BE60C">
+            <wp:extent cx="5731510" cy="1623695"/>
+            <wp:effectExtent l="0" t="0" r="2540" b="0"/>
+            <wp:docPr id="20" name="Picture 20"/>
+            <wp:cNvGraphicFramePr>
+              <a:graphicFrameLocks xmlns:a="http://schemas.openxmlformats.org/drawingml/2006/main" noChangeAspect="1"/>
+            </wp:cNvGraphicFramePr>
+            <a:graphic xmlns:a="http://schemas.openxmlformats.org/drawingml/2006/main">
+              <a:graphicData uri="http://schemas.openxmlformats.org/drawingml/2006/picture">
+                <pic:pic xmlns:pic="http://schemas.openxmlformats.org/drawingml/2006/picture">
+                  <pic:nvPicPr>
+                    <pic:cNvPr id="1" name=""/>
+                    <pic:cNvPicPr/>
+                  </pic:nvPicPr>
+                  <pic:blipFill>
+                    <a:blip r:embed="rId23"/>
+                    <a:stretch>
+                      <a:fillRect/>
+                    </a:stretch>
+                  </pic:blipFill>
+                  <pic:spPr>
+                    <a:xfrm>
+                      <a:off x="0" y="0"/>
+                      <a:ext cx="5731510" cy="1623695"/>
+                    </a:xfrm>
+                    <a:prstGeom prst="rect">
+                      <a:avLst/>
+                    </a:prstGeom>
+                  </pic:spPr>
+                </pic:pic>
+              </a:graphicData>
+            </a:graphic>
+          </wp:inline>
+        </w:drawing>
+      </w:r>
     </w:p>
     <w:sectPr>
       <w:pgSz w:w="11906" w:h="16838"/>

</xml_diff>